<commit_message>
find median of two sorted array
</commit_message>
<xml_diff>
--- a/BS/Day-14.docx
+++ b/BS/Day-14.docx
@@ -71,6 +71,9 @@
     </w:p>
     <w:p>
       <w:r>
+        <w:rPr>
+          <w:noProof/>
+        </w:rPr>
         <w:drawing>
           <wp:inline distT="0" distB="0" distL="0" distR="0" wp14:anchorId="2BFB277A" wp14:editId="3C363078">
             <wp:extent cx="5943600" cy="2809240"/>
@@ -96,6 +99,62 @@
                     <a:xfrm>
                       <a:off x="0" y="0"/>
                       <a:ext cx="5943600" cy="2809240"/>
+                    </a:xfrm>
+                    <a:prstGeom prst="rect">
+                      <a:avLst/>
+                    </a:prstGeom>
+                  </pic:spPr>
+                </pic:pic>
+              </a:graphicData>
+            </a:graphic>
+          </wp:inline>
+        </w:drawing>
+      </w:r>
+    </w:p>
+    <w:p/>
+    <w:p/>
+    <w:p/>
+    <w:p/>
+    <w:p/>
+    <w:p>
+      <w:hyperlink r:id="rId8" w:history="1">
+        <w:r>
+          <w:rPr>
+            <w:rStyle w:val="Hyperlink"/>
+            <w:b/>
+            <w:bCs/>
+          </w:rPr>
+          <w:t>4. Median of Two Sorted Arrays</w:t>
+        </w:r>
+      </w:hyperlink>
+    </w:p>
+    <w:p>
+      <w:r>
+        <w:drawing>
+          <wp:inline distT="0" distB="0" distL="0" distR="0" wp14:anchorId="5DF724CC" wp14:editId="0A57656F">
+            <wp:extent cx="5943600" cy="2814955"/>
+            <wp:effectExtent l="0" t="0" r="0" b="4445"/>
+            <wp:docPr id="26202965" name="Picture 1"/>
+            <wp:cNvGraphicFramePr>
+              <a:graphicFrameLocks xmlns:a="http://schemas.openxmlformats.org/drawingml/2006/main" noChangeAspect="1"/>
+            </wp:cNvGraphicFramePr>
+            <a:graphic xmlns:a="http://schemas.openxmlformats.org/drawingml/2006/main">
+              <a:graphicData uri="http://schemas.openxmlformats.org/drawingml/2006/picture">
+                <pic:pic xmlns:pic="http://schemas.openxmlformats.org/drawingml/2006/picture">
+                  <pic:nvPicPr>
+                    <pic:cNvPr id="26202965" name=""/>
+                    <pic:cNvPicPr/>
+                  </pic:nvPicPr>
+                  <pic:blipFill>
+                    <a:blip r:embed="rId9"/>
+                    <a:stretch>
+                      <a:fillRect/>
+                    </a:stretch>
+                  </pic:blipFill>
+                  <pic:spPr>
+                    <a:xfrm>
+                      <a:off x="0" y="0"/>
+                      <a:ext cx="5943600" cy="2814955"/>
                     </a:xfrm>
                     <a:prstGeom prst="rect">
                       <a:avLst/>

</xml_diff>

<commit_message>
code updated for search in matrix
</commit_message>
<xml_diff>
--- a/BS/Day-14.docx
+++ b/BS/Day-14.docx
@@ -174,6 +174,9 @@
     <w:p/>
     <w:p>
       <w:r>
+        <w:rPr>
+          <w:noProof/>
+        </w:rPr>
         <w:drawing>
           <wp:inline distT="0" distB="0" distL="0" distR="0" wp14:anchorId="5FAC45F7" wp14:editId="5E0E07ED">
             <wp:extent cx="5943600" cy="2858770"/>
@@ -199,6 +202,47 @@
                     <a:xfrm>
                       <a:off x="0" y="0"/>
                       <a:ext cx="5943600" cy="2858770"/>
+                    </a:xfrm>
+                    <a:prstGeom prst="rect">
+                      <a:avLst/>
+                    </a:prstGeom>
+                  </pic:spPr>
+                </pic:pic>
+              </a:graphicData>
+            </a:graphic>
+          </wp:inline>
+        </w:drawing>
+      </w:r>
+    </w:p>
+    <w:p/>
+    <w:p>
+      <w:r>
+        <w:lastRenderedPageBreak/>
+        <w:drawing>
+          <wp:inline distT="0" distB="0" distL="0" distR="0" wp14:anchorId="476D710B" wp14:editId="077BC423">
+            <wp:extent cx="5943600" cy="2775585"/>
+            <wp:effectExtent l="0" t="0" r="0" b="5715"/>
+            <wp:docPr id="1652400167" name="Picture 1"/>
+            <wp:cNvGraphicFramePr>
+              <a:graphicFrameLocks xmlns:a="http://schemas.openxmlformats.org/drawingml/2006/main" noChangeAspect="1"/>
+            </wp:cNvGraphicFramePr>
+            <a:graphic xmlns:a="http://schemas.openxmlformats.org/drawingml/2006/main">
+              <a:graphicData uri="http://schemas.openxmlformats.org/drawingml/2006/picture">
+                <pic:pic xmlns:pic="http://schemas.openxmlformats.org/drawingml/2006/picture">
+                  <pic:nvPicPr>
+                    <pic:cNvPr id="1652400167" name=""/>
+                    <pic:cNvPicPr/>
+                  </pic:nvPicPr>
+                  <pic:blipFill>
+                    <a:blip r:embed="rId11"/>
+                    <a:stretch>
+                      <a:fillRect/>
+                    </a:stretch>
+                  </pic:blipFill>
+                  <pic:spPr>
+                    <a:xfrm>
+                      <a:off x="0" y="0"/>
+                      <a:ext cx="5943600" cy="2775585"/>
                     </a:xfrm>
                     <a:prstGeom prst="rect">
                       <a:avLst/>

</xml_diff>